<commit_message>
update strategie de test
</commit_message>
<xml_diff>
--- a/doc/Stratégie de test.docx
+++ b/doc/Stratégie de test.docx
@@ -19,31 +19,38 @@
         </w:rPr>
         <w:t>Stratégie de test</w:t>
       </w:r>
-    </w:p>
-    <w:p>
-      <w:pPr>
-        <w:jc w:val="center"/>
+      <w:r>
         <w:rPr>
           <w:sz w:val="48"/>
           <w:u w:val="single"/>
           <w:lang w:val="fr-CH"/>
         </w:rPr>
-      </w:pPr>
-    </w:p>
-    <w:p>
-      <w:pPr>
-        <w:rPr>
-          <w:sz w:val="28"/>
-          <w:lang w:val="fr-CH"/>
-        </w:rPr>
-      </w:pPr>
-      <w:bookmarkStart w:id="0" w:name="_GoBack"/>
+        <w:t xml:space="preserve"> Bataille navale</w:t>
+      </w:r>
+    </w:p>
+    <w:p>
+      <w:pPr>
+        <w:jc w:val="center"/>
+        <w:rPr>
+          <w:sz w:val="48"/>
+          <w:u w:val="single"/>
+          <w:lang w:val="fr-CH"/>
+        </w:rPr>
+      </w:pPr>
+    </w:p>
+    <w:p>
+      <w:pPr>
+        <w:rPr>
+          <w:sz w:val="28"/>
+          <w:lang w:val="fr-CH"/>
+        </w:rPr>
+      </w:pPr>
       <w:r>
         <w:rPr>
           <w:sz w:val="28"/>
           <w:lang w:val="fr-CH"/>
         </w:rPr>
-        <w:t>Je vais …</w:t>
+        <w:t>Je préparerais…</w:t>
       </w:r>
     </w:p>
     <w:p>
@@ -61,8 +68,6 @@
           <w:ilvl w:val="0"/>
           <w:numId w:val="1"/>
         </w:numPr>
-        <w:spacing w:after="100" w:afterAutospacing="1"/>
-        <w:ind w:left="714" w:hanging="357"/>
         <w:rPr>
           <w:sz w:val="28"/>
           <w:lang w:val="fr-CH"/>
@@ -73,35 +78,7 @@
           <w:sz w:val="28"/>
           <w:lang w:val="fr-CH"/>
         </w:rPr>
-        <w:t xml:space="preserve">Je vais utiliser Clion </w:t>
-      </w:r>
-      <w:r>
-        <w:rPr>
-          <w:sz w:val="28"/>
-          <w:lang w:val="fr-CH"/>
-        </w:rPr>
-        <w:t xml:space="preserve">sur mon ordinateur </w:t>
-      </w:r>
-      <w:r>
-        <w:rPr>
-          <w:sz w:val="28"/>
-          <w:lang w:val="fr-CH"/>
-        </w:rPr>
-        <w:t>pour programmer le code et je vais utiliser le debugger pour corri</w:t>
-      </w:r>
-      <w:r>
-        <w:rPr>
-          <w:sz w:val="28"/>
-          <w:lang w:val="fr-CH"/>
-        </w:rPr>
-        <w:t>ger les problèmes liés à la syntaxe</w:t>
-      </w:r>
-      <w:r>
-        <w:rPr>
-          <w:sz w:val="28"/>
-          <w:lang w:val="fr-CH"/>
-        </w:rPr>
-        <w:t>.</w:t>
+        <w:t>Un fichier Zip avec l’Exe de la batille navale.</w:t>
       </w:r>
     </w:p>
     <w:p>
@@ -121,7 +98,21 @@
           <w:sz w:val="28"/>
           <w:lang w:val="fr-CH"/>
         </w:rPr>
-        <w:t>Je vais également utiliser le cmd pour pouvoir lancer mon programme.</w:t>
+        <w:t xml:space="preserve">Le jeu se jouera sur le cmd et sera </w:t>
+      </w:r>
+      <w:r>
+        <w:rPr>
+          <w:sz w:val="28"/>
+          <w:lang w:val="fr-CH"/>
+        </w:rPr>
+        <w:t>disponible</w:t>
+      </w:r>
+      <w:r>
+        <w:rPr>
+          <w:sz w:val="28"/>
+          <w:lang w:val="fr-CH"/>
+        </w:rPr>
+        <w:t xml:space="preserve"> en local.</w:t>
       </w:r>
     </w:p>
     <w:p>
@@ -141,7 +132,21 @@
           <w:sz w:val="28"/>
           <w:lang w:val="fr-CH"/>
         </w:rPr>
-        <w:t>Thomas Grossmann testera le programme afin de voir s’il y a des bugs.</w:t>
+        <w:t xml:space="preserve">Thomas Grossmann </w:t>
+      </w:r>
+      <w:r>
+        <w:rPr>
+          <w:sz w:val="28"/>
+          <w:lang w:val="fr-CH"/>
+        </w:rPr>
+        <w:t>ainsi que ma sœur testeront</w:t>
+      </w:r>
+      <w:r>
+        <w:rPr>
+          <w:sz w:val="28"/>
+          <w:lang w:val="fr-CH"/>
+        </w:rPr>
+        <w:t xml:space="preserve"> le programme afin de voir s’il y a des bugs.</w:t>
       </w:r>
     </w:p>
     <w:p>
@@ -161,53 +166,81 @@
           <w:sz w:val="28"/>
           <w:lang w:val="fr-CH"/>
         </w:rPr>
-        <w:t>Ma Sœur jouera contre l’ordinateur pour voir si le programme fonctionne.</w:t>
+        <w:t xml:space="preserve">Les tests dureront entre 5 et 10 minutes. </w:t>
       </w:r>
+      <w:bookmarkStart w:id="0" w:name="_GoBack"/>
+      <w:bookmarkEnd w:id="0"/>
+    </w:p>
+    <w:p>
+      <w:pPr>
+        <w:ind w:left="360"/>
+        <w:rPr>
+          <w:sz w:val="28"/>
+          <w:lang w:val="fr-CH"/>
+        </w:rPr>
+      </w:pPr>
+    </w:p>
+    <w:p>
+      <w:pPr>
+        <w:ind w:left="360"/>
+        <w:rPr>
+          <w:sz w:val="28"/>
+          <w:lang w:val="fr-CH"/>
+        </w:rPr>
+      </w:pPr>
+      <w:r>
+        <w:rPr>
+          <w:sz w:val="28"/>
+          <w:lang w:val="fr-CH"/>
+        </w:rPr>
+        <w:t>Le fichier zip sera disponible sur l’échange ainsi que sur ma machine physique pour que les élèves puissent la tester.</w:t>
+      </w:r>
+    </w:p>
+    <w:p>
+      <w:pPr>
+        <w:ind w:left="360"/>
+        <w:rPr>
+          <w:sz w:val="28"/>
+          <w:lang w:val="fr-CH"/>
+        </w:rPr>
+      </w:pPr>
+    </w:p>
+    <w:p>
+      <w:pPr>
+        <w:ind w:left="360"/>
+        <w:rPr>
+          <w:sz w:val="28"/>
+          <w:lang w:val="fr-CH"/>
+        </w:rPr>
+      </w:pPr>
+    </w:p>
+    <w:p>
+      <w:pPr>
+        <w:ind w:left="360"/>
+        <w:rPr>
+          <w:sz w:val="28"/>
+          <w:lang w:val="fr-CH"/>
+        </w:rPr>
+      </w:pPr>
+    </w:p>
+    <w:p>
+      <w:pPr>
+        <w:ind w:left="360"/>
+        <w:rPr>
+          <w:sz w:val="28"/>
+          <w:lang w:val="fr-CH"/>
+        </w:rPr>
+      </w:pPr>
     </w:p>
     <w:p>
       <w:pPr>
         <w:pStyle w:val="Paragraphedeliste"/>
-        <w:numPr>
-          <w:ilvl w:val="0"/>
-          <w:numId w:val="1"/>
-        </w:numPr>
-        <w:rPr>
-          <w:sz w:val="28"/>
-          <w:lang w:val="fr-CH"/>
-        </w:rPr>
-      </w:pPr>
-      <w:r>
-        <w:rPr>
-          <w:sz w:val="28"/>
-          <w:lang w:val="fr-CH"/>
-        </w:rPr>
-        <w:t>Le jeu s</w:t>
-      </w:r>
-      <w:r>
-        <w:rPr>
-          <w:sz w:val="28"/>
-          <w:lang w:val="fr-CH"/>
-        </w:rPr>
-        <w:t>e jouera sur le cmd et sera jouable</w:t>
-      </w:r>
-      <w:r>
-        <w:rPr>
-          <w:sz w:val="28"/>
-          <w:lang w:val="fr-CH"/>
-        </w:rPr>
-        <w:t xml:space="preserve"> en local.</w:t>
-      </w:r>
-    </w:p>
-    <w:p>
-      <w:pPr>
-        <w:pStyle w:val="Paragraphedeliste"/>
-        <w:rPr>
-          <w:sz w:val="28"/>
-          <w:lang w:val="fr-CH"/>
-        </w:rPr>
-      </w:pPr>
-    </w:p>
-    <w:bookmarkEnd w:id="0"/>
+        <w:rPr>
+          <w:sz w:val="28"/>
+          <w:lang w:val="fr-CH"/>
+        </w:rPr>
+      </w:pPr>
+    </w:p>
     <w:p>
       <w:pPr>
         <w:pStyle w:val="Paragraphedeliste"/>

</xml_diff>